<commit_message>
made ThingSpeak exercise simpler
</commit_message>
<xml_diff>
--- a/workshop/exercises/problems/IoT4AQ_exercises.docx
+++ b/workshop/exercises/problems/IoT4AQ_exercises.docx
@@ -2128,8 +2128,120 @@
         <w:pStyle w:val="TextBody"/>
         <w:bidi w:val="0"/>
         <w:jc w:val="left"/>
-        <w:rPr/>
-      </w:pPr>
+        <w:rPr>
+          <w:b/>
+          <w:b/>
+          <w:bCs/>
+        </w:rPr>
+      </w:pPr>
+      <w:r>
+        <w:rPr>
+          <w:b/>
+          <w:bCs/>
+        </w:rPr>
+      </w:r>
+    </w:p>
+    <w:p>
+      <w:pPr>
+        <w:pStyle w:val="TextBody"/>
+        <w:bidi w:val="0"/>
+        <w:jc w:val="left"/>
+        <w:rPr>
+          <w:b/>
+          <w:b/>
+          <w:bCs/>
+        </w:rPr>
+      </w:pPr>
+      <w:r>
+        <w:rPr>
+          <w:b/>
+          <w:bCs/>
+        </w:rPr>
+        <w:t>Connections:</w:t>
+      </w:r>
+    </w:p>
+    <w:p>
+      <w:pPr>
+        <w:pStyle w:val="TextBody"/>
+        <w:bidi w:val="0"/>
+        <w:jc w:val="left"/>
+        <w:rPr/>
+      </w:pPr>
+      <w:r>
+        <mc:AlternateContent>
+          <mc:Choice Requires="wps">
+            <w:drawing>
+              <wp:anchor behindDoc="0" distT="0" distB="0" distL="0" distR="0" simplePos="0" locked="0" layoutInCell="0" allowOverlap="1" relativeHeight="32">
+                <wp:simplePos x="0" y="0"/>
+                <wp:positionH relativeFrom="column">
+                  <wp:posOffset>-134620</wp:posOffset>
+                </wp:positionH>
+                <wp:positionV relativeFrom="paragraph">
+                  <wp:posOffset>-107950</wp:posOffset>
+                </wp:positionV>
+                <wp:extent cx="7052310" cy="3185795"/>
+                <wp:effectExtent l="0" t="0" r="0" b="0"/>
+                <wp:wrapTopAndBottom/>
+                <wp:docPr id="11" name="Image with transparency 1"/>
+                <a:graphic xmlns:a="http://schemas.openxmlformats.org/drawingml/2006/main">
+                  <a:graphicData uri="http://schemas.openxmlformats.org/drawingml/2006/picture">
+                    <pic:pic xmlns:pic="http://schemas.openxmlformats.org/drawingml/2006/picture">
+                      <pic:nvPicPr>
+                        <pic:cNvPr id="0" name="Image with transparency 1" descr=""/>
+                        <pic:cNvPicPr/>
+                      </pic:nvPicPr>
+                      <pic:blipFill>
+                        <a:blip r:embed="rId14"/>
+                        <a:stretch/>
+                      </pic:blipFill>
+                      <pic:spPr>
+                        <a:xfrm>
+                          <a:off x="0" y="0"/>
+                          <a:ext cx="7052400" cy="3185640"/>
+                        </a:xfrm>
+                        <a:prstGeom prst="rect">
+                          <a:avLst/>
+                        </a:prstGeom>
+                        <a:ln w="0">
+                          <a:noFill/>
+                        </a:ln>
+                      </pic:spPr>
+                    </pic:pic>
+                  </a:graphicData>
+                </a:graphic>
+              </wp:anchor>
+            </w:drawing>
+          </mc:Choice>
+          <mc:Fallback>
+            <w:pict>
+              <v:shapetype id="_x0000_t75" coordsize="21600,21600" o:spt="75" o:preferrelative="t" path="m@4@5l@4@11@9@11@9@5xe" filled="f" stroked="f">
+                <v:stroke joinstyle="miter"/>
+                <v:formulas>
+                  <v:f eqn="if lineDrawn pixelLineWidth 0"/>
+                  <v:f eqn="sum @0 1 0"/>
+                  <v:f eqn="sum 0 0 @1"/>
+                  <v:f eqn="prod @2 1 2"/>
+                  <v:f eqn="prod @3 21600 pixelWidth"/>
+                  <v:f eqn="prod @3 21600 pixelHeight"/>
+                  <v:f eqn="sum @0 0 1"/>
+                  <v:f eqn="prod @6 1 2"/>
+                  <v:f eqn="prod @7 21600 pixelWidth"/>
+                  <v:f eqn="sum @8 21600 0"/>
+                  <v:f eqn="prod @7 21600 pixelHeight"/>
+                  <v:f eqn="sum @10 21600 0"/>
+                </v:formulas>
+                <v:path o:extrusionok="f" gradientshapeok="t" o:connecttype="rect"/>
+                <o:lock v:ext="edit" aspectratio="t"/>
+              </v:shapetype>
+              <v:shape id="shape_0" ID="Image with transparency 1" stroked="f" o:allowincell="f" style="position:absolute;margin-left:-10.6pt;margin-top:-8.5pt;width:555.25pt;height:250.8pt;mso-wrap-style:none;v-text-anchor:middle" type="_x0000_t75">
+                <v:imagedata r:id="rId14" o:detectmouseclick="t"/>
+                <v:stroke color="#3465a4" joinstyle="round" endcap="flat"/>
+                <w10:wrap type="topAndBottom"/>
+              </v:shape>
+            </w:pict>
+          </mc:Fallback>
+        </mc:AlternateContent>
+      </w:r>
       <w:r>
         <w:rPr>
           <w:b/>
@@ -2161,6 +2273,33 @@
       </w:r>
       <w:r>
         <w:rPr/>
+        <w:br/>
+        <w:br/>
+      </w:r>
+      <w:r>
+        <w:br w:type="page"/>
+      </w:r>
+    </w:p>
+    <w:p>
+      <w:pPr>
+        <w:pStyle w:val="TextBody"/>
+        <w:bidi w:val="0"/>
+        <w:jc w:val="left"/>
+        <w:rPr>
+          <w:b/>
+          <w:b/>
+          <w:bCs/>
+          <w:sz w:val="40"/>
+          <w:szCs w:val="40"/>
+        </w:rPr>
+      </w:pPr>
+      <w:r>
+        <w:rPr>
+          <w:b/>
+          <w:bCs/>
+          <w:sz w:val="40"/>
+          <w:szCs w:val="40"/>
+        </w:rPr>
         <w:drawing>
           <wp:anchor behindDoc="0" distT="0" distB="0" distL="0" distR="0" simplePos="0" locked="0" layoutInCell="0" allowOverlap="1" relativeHeight="11">
             <wp:simplePos x="0" y="0"/>
@@ -2173,7 +2312,7 @@
             <wp:extent cx="6103620" cy="3679825"/>
             <wp:effectExtent l="0" t="0" r="0" b="0"/>
             <wp:wrapSquare wrapText="largest"/>
-            <wp:docPr id="11" name="Image12" descr=""/>
+            <wp:docPr id="12" name="Image12" descr=""/>
             <wp:cNvGraphicFramePr>
               <a:graphicFrameLocks xmlns:a="http://schemas.openxmlformats.org/drawingml/2006/main" noChangeAspect="1"/>
             </wp:cNvGraphicFramePr>
@@ -2181,13 +2320,13 @@
               <a:graphicData uri="http://schemas.openxmlformats.org/drawingml/2006/picture">
                 <pic:pic xmlns:pic="http://schemas.openxmlformats.org/drawingml/2006/picture">
                   <pic:nvPicPr>
-                    <pic:cNvPr id="11" name="Image12" descr=""/>
+                    <pic:cNvPr id="12" name="Image12" descr=""/>
                     <pic:cNvPicPr>
                       <a:picLocks noChangeAspect="1" noChangeArrowheads="1"/>
                     </pic:cNvPicPr>
                   </pic:nvPicPr>
                   <pic:blipFill>
-                    <a:blip r:embed="rId14"/>
+                    <a:blip r:embed="rId15"/>
                     <a:stretch>
                       <a:fillRect/>
                     </a:stretch>
@@ -2206,33 +2345,6 @@
             </a:graphic>
           </wp:anchor>
         </w:drawing>
-      </w:r>
-      <w:r>
-        <w:rPr/>
-        <w:br/>
-        <w:br/>
-      </w:r>
-    </w:p>
-    <w:p>
-      <w:pPr>
-        <w:pStyle w:val="TextBody"/>
-        <w:bidi w:val="0"/>
-        <w:jc w:val="left"/>
-        <w:rPr>
-          <w:b/>
-          <w:b/>
-          <w:bCs/>
-          <w:sz w:val="40"/>
-          <w:szCs w:val="40"/>
-        </w:rPr>
-      </w:pPr>
-      <w:r>
-        <w:rPr>
-          <w:b/>
-          <w:bCs/>
-          <w:sz w:val="40"/>
-          <w:szCs w:val="40"/>
-        </w:rPr>
       </w:r>
     </w:p>
     <w:tbl>
@@ -2286,7 +2398,7 @@
                 <wp:inline distT="0" distB="0" distL="0" distR="0">
                   <wp:extent cx="2646045" cy="597535"/>
                   <wp:effectExtent l="0" t="0" r="0" b="0"/>
-                  <wp:docPr id="12" name="Image11" descr=""/>
+                  <wp:docPr id="13" name="Image11" descr=""/>
                   <wp:cNvGraphicFramePr>
                     <a:graphicFrameLocks xmlns:a="http://schemas.openxmlformats.org/drawingml/2006/main" noChangeAspect="1"/>
                   </wp:cNvGraphicFramePr>
@@ -2294,13 +2406,13 @@
                     <a:graphicData uri="http://schemas.openxmlformats.org/drawingml/2006/picture">
                       <pic:pic xmlns:pic="http://schemas.openxmlformats.org/drawingml/2006/picture">
                         <pic:nvPicPr>
-                          <pic:cNvPr id="12" name="Image11" descr=""/>
+                          <pic:cNvPr id="13" name="Image11" descr=""/>
                           <pic:cNvPicPr>
                             <a:picLocks noChangeAspect="1" noChangeArrowheads="1"/>
                           </pic:cNvPicPr>
                         </pic:nvPicPr>
                         <pic:blipFill>
-                          <a:blip r:embed="rId15"/>
+                          <a:blip r:embed="rId16"/>
                           <a:stretch>
                             <a:fillRect/>
                           </a:stretch>
@@ -2573,114 +2685,82 @@
         </w:rPr>
       </w:pPr>
       <w:r>
-        <w:drawing>
-          <wp:anchor behindDoc="0" distT="0" distB="0" distL="0" distR="0" simplePos="0" locked="0" layoutInCell="0" allowOverlap="1" relativeHeight="12">
-            <wp:simplePos x="0" y="0"/>
-            <wp:positionH relativeFrom="column">
-              <wp:posOffset>3394710</wp:posOffset>
-            </wp:positionH>
-            <wp:positionV relativeFrom="paragraph">
-              <wp:posOffset>-47625</wp:posOffset>
-            </wp:positionV>
-            <wp:extent cx="3105150" cy="6400800"/>
-            <wp:effectExtent l="0" t="0" r="0" b="0"/>
-            <wp:wrapSquare wrapText="largest"/>
-            <wp:docPr id="13" name="Image13" descr=""/>
-            <wp:cNvGraphicFramePr>
-              <a:graphicFrameLocks xmlns:a="http://schemas.openxmlformats.org/drawingml/2006/main" noChangeAspect="1"/>
-            </wp:cNvGraphicFramePr>
-            <a:graphic xmlns:a="http://schemas.openxmlformats.org/drawingml/2006/main">
-              <a:graphicData uri="http://schemas.openxmlformats.org/drawingml/2006/picture">
-                <pic:pic xmlns:pic="http://schemas.openxmlformats.org/drawingml/2006/picture">
-                  <pic:nvPicPr>
-                    <pic:cNvPr id="13" name="Image13" descr=""/>
-                    <pic:cNvPicPr>
-                      <a:picLocks noChangeAspect="1" noChangeArrowheads="1"/>
-                    </pic:cNvPicPr>
-                  </pic:nvPicPr>
-                  <pic:blipFill>
-                    <a:blip r:embed="rId16"/>
-                    <a:stretch>
-                      <a:fillRect/>
-                    </a:stretch>
-                  </pic:blipFill>
-                  <pic:spPr bwMode="auto">
-                    <a:xfrm>
-                      <a:off x="0" y="0"/>
-                      <a:ext cx="3105150" cy="6400800"/>
-                    </a:xfrm>
-                    <a:prstGeom prst="rect">
-                      <a:avLst/>
-                    </a:prstGeom>
-                  </pic:spPr>
-                </pic:pic>
-              </a:graphicData>
-            </a:graphic>
-          </wp:anchor>
-        </w:drawing>
-      </w:r>
-      <w:r>
-        <w:rPr>
-          <w:b/>
-          <w:bCs/>
-        </w:rPr>
-        <w:t>Exercise 3:</w:t>
-      </w:r>
-    </w:p>
-    <w:p>
-      <w:pPr>
-        <w:pStyle w:val="TextBody"/>
-        <w:bidi w:val="0"/>
-        <w:jc w:val="left"/>
-        <w:rPr/>
-      </w:pPr>
-      <w:r>
-        <w:rPr/>
-        <w:t>Write a program to extract the zeros and ones into a new file.</w:t>
-      </w:r>
-    </w:p>
-    <w:p>
-      <w:pPr>
-        <w:pStyle w:val="TextBody"/>
-        <w:bidi w:val="0"/>
-        <w:jc w:val="left"/>
-        <w:rPr/>
-      </w:pPr>
-      <w:r>
-        <w:rPr/>
-        <w:t xml:space="preserve">Plot this file on your PC. It will show a </w:t>
-        <w:br/>
-        <w:t>logic analyzer type of plot.</w:t>
-      </w:r>
-    </w:p>
-    <w:p>
-      <w:pPr>
-        <w:pStyle w:val="TextBody"/>
-        <w:numPr>
-          <w:ilvl w:val="0"/>
-          <w:numId w:val="0"/>
-        </w:numPr>
-        <w:bidi w:val="0"/>
-        <w:ind w:left="1080" w:hanging="0"/>
-        <w:jc w:val="left"/>
-        <w:rPr/>
-      </w:pPr>
-      <w:r>
-        <w:rPr/>
-      </w:r>
-      <w:r>
-        <w:br w:type="page"/>
-      </w:r>
-    </w:p>
-    <w:p>
-      <w:pPr>
-        <w:pStyle w:val="TextBody"/>
-        <w:bidi w:val="0"/>
-        <w:jc w:val="left"/>
-        <w:rPr/>
-      </w:pPr>
-      <w:r>
-        <w:rPr/>
+        <w:rPr>
+          <w:b/>
+          <w:bCs/>
+        </w:rPr>
+      </w:r>
+    </w:p>
+    <w:p>
+      <w:pPr>
+        <w:pStyle w:val="TextBody"/>
+        <w:bidi w:val="0"/>
+        <w:jc w:val="left"/>
+        <w:rPr>
+          <w:b/>
+          <w:b/>
+          <w:bCs/>
+        </w:rPr>
+      </w:pPr>
+      <w:r>
+        <w:rPr>
+          <w:b/>
+          <w:bCs/>
+        </w:rPr>
+      </w:r>
+    </w:p>
+    <w:p>
+      <w:pPr>
+        <w:pStyle w:val="TextBody"/>
+        <w:bidi w:val="0"/>
+        <w:jc w:val="left"/>
+        <w:rPr>
+          <w:b/>
+          <w:b/>
+          <w:bCs/>
+        </w:rPr>
+      </w:pPr>
+      <w:r>
+        <w:rPr>
+          <w:b/>
+          <w:bCs/>
+        </w:rPr>
+      </w:r>
+    </w:p>
+    <w:p>
+      <w:pPr>
+        <w:pStyle w:val="TextBody"/>
+        <w:bidi w:val="0"/>
+        <w:jc w:val="left"/>
+        <w:rPr>
+          <w:b/>
+          <w:b/>
+          <w:bCs/>
+        </w:rPr>
+      </w:pPr>
+      <w:r>
+        <w:rPr>
+          <w:b/>
+          <w:bCs/>
+        </w:rPr>
+      </w:r>
+    </w:p>
+    <w:p>
+      <w:pPr>
+        <w:pStyle w:val="TextBody"/>
+        <w:bidi w:val="0"/>
+        <w:jc w:val="left"/>
+        <w:rPr>
+          <w:b/>
+          <w:b/>
+          <w:bCs/>
+        </w:rPr>
+      </w:pPr>
+      <w:r>
+        <w:rPr>
+          <w:b/>
+          <w:bCs/>
+        </w:rPr>
       </w:r>
     </w:p>
     <w:tbl>
@@ -2734,7 +2814,7 @@
                 <wp:inline distT="0" distB="0" distL="0" distR="0">
                   <wp:extent cx="2646045" cy="597535"/>
                   <wp:effectExtent l="0" t="0" r="0" b="0"/>
-                  <wp:docPr id="14" name="Image14" descr=""/>
+                  <wp:docPr id="14" name="Image33" descr=""/>
                   <wp:cNvGraphicFramePr>
                     <a:graphicFrameLocks xmlns:a="http://schemas.openxmlformats.org/drawingml/2006/main" noChangeAspect="1"/>
                   </wp:cNvGraphicFramePr>
@@ -2742,7 +2822,7 @@
                     <a:graphicData uri="http://schemas.openxmlformats.org/drawingml/2006/picture">
                       <pic:pic xmlns:pic="http://schemas.openxmlformats.org/drawingml/2006/picture">
                         <pic:nvPicPr>
-                          <pic:cNvPr id="14" name="Image14" descr=""/>
+                          <pic:cNvPr id="14" name="Image33" descr=""/>
                           <pic:cNvPicPr>
                             <a:picLocks noChangeAspect="1" noChangeArrowheads="1"/>
                           </pic:cNvPicPr>
@@ -2887,6 +2967,348 @@
     </w:tbl>
     <w:p>
       <w:pPr>
+        <w:pStyle w:val="Normal"/>
+        <w:bidi w:val="0"/>
+        <w:jc w:val="left"/>
+        <w:rPr>
+          <w:b/>
+          <w:b/>
+          <w:bCs/>
+        </w:rPr>
+      </w:pPr>
+      <w:r>
+        <w:rPr>
+          <w:b/>
+          <w:bCs/>
+        </w:rPr>
+      </w:r>
+    </w:p>
+    <w:p>
+      <w:pPr>
+        <w:pStyle w:val="TextBody"/>
+        <w:bidi w:val="0"/>
+        <w:jc w:val="left"/>
+        <w:rPr>
+          <w:b/>
+          <w:b/>
+          <w:bCs/>
+        </w:rPr>
+      </w:pPr>
+      <w:r>
+        <w:drawing>
+          <wp:anchor behindDoc="0" distT="0" distB="0" distL="0" distR="0" simplePos="0" locked="0" layoutInCell="0" allowOverlap="1" relativeHeight="12">
+            <wp:simplePos x="0" y="0"/>
+            <wp:positionH relativeFrom="column">
+              <wp:posOffset>3394710</wp:posOffset>
+            </wp:positionH>
+            <wp:positionV relativeFrom="paragraph">
+              <wp:posOffset>-47625</wp:posOffset>
+            </wp:positionV>
+            <wp:extent cx="3105150" cy="6400800"/>
+            <wp:effectExtent l="0" t="0" r="0" b="0"/>
+            <wp:wrapSquare wrapText="largest"/>
+            <wp:docPr id="15" name="Image13" descr=""/>
+            <wp:cNvGraphicFramePr>
+              <a:graphicFrameLocks xmlns:a="http://schemas.openxmlformats.org/drawingml/2006/main" noChangeAspect="1"/>
+            </wp:cNvGraphicFramePr>
+            <a:graphic xmlns:a="http://schemas.openxmlformats.org/drawingml/2006/main">
+              <a:graphicData uri="http://schemas.openxmlformats.org/drawingml/2006/picture">
+                <pic:pic xmlns:pic="http://schemas.openxmlformats.org/drawingml/2006/picture">
+                  <pic:nvPicPr>
+                    <pic:cNvPr id="15" name="Image13" descr=""/>
+                    <pic:cNvPicPr>
+                      <a:picLocks noChangeAspect="1" noChangeArrowheads="1"/>
+                    </pic:cNvPicPr>
+                  </pic:nvPicPr>
+                  <pic:blipFill>
+                    <a:blip r:embed="rId18"/>
+                    <a:stretch>
+                      <a:fillRect/>
+                    </a:stretch>
+                  </pic:blipFill>
+                  <pic:spPr bwMode="auto">
+                    <a:xfrm>
+                      <a:off x="0" y="0"/>
+                      <a:ext cx="3105150" cy="6400800"/>
+                    </a:xfrm>
+                    <a:prstGeom prst="rect">
+                      <a:avLst/>
+                    </a:prstGeom>
+                  </pic:spPr>
+                </pic:pic>
+              </a:graphicData>
+            </a:graphic>
+          </wp:anchor>
+        </w:drawing>
+      </w:r>
+      <w:r>
+        <w:rPr>
+          <w:b/>
+          <w:bCs/>
+        </w:rPr>
+        <w:t>Exercise 3:</w:t>
+      </w:r>
+    </w:p>
+    <w:p>
+      <w:pPr>
+        <w:pStyle w:val="TextBody"/>
+        <w:bidi w:val="0"/>
+        <w:jc w:val="left"/>
+        <w:rPr/>
+      </w:pPr>
+      <w:r>
+        <w:rPr/>
+        <w:t>Write a program to extract the zeros and ones into a new file.</w:t>
+      </w:r>
+    </w:p>
+    <w:p>
+      <w:pPr>
+        <w:pStyle w:val="TextBody"/>
+        <w:bidi w:val="0"/>
+        <w:jc w:val="left"/>
+        <w:rPr/>
+      </w:pPr>
+      <w:r>
+        <w:rPr/>
+        <w:t xml:space="preserve">Plot this file on your PC. It will show a </w:t>
+        <w:br/>
+        <w:t>logic analyzer type of plot.</w:t>
+      </w:r>
+    </w:p>
+    <w:p>
+      <w:pPr>
+        <w:pStyle w:val="TextBody"/>
+        <w:numPr>
+          <w:ilvl w:val="0"/>
+          <w:numId w:val="0"/>
+        </w:numPr>
+        <w:bidi w:val="0"/>
+        <w:ind w:left="1080" w:hanging="0"/>
+        <w:jc w:val="left"/>
+        <w:rPr/>
+      </w:pPr>
+      <w:r>
+        <w:rPr/>
+      </w:r>
+      <w:r>
+        <w:br w:type="page"/>
+      </w:r>
+    </w:p>
+    <w:p>
+      <w:pPr>
+        <w:pStyle w:val="TextBody"/>
+        <w:bidi w:val="0"/>
+        <w:jc w:val="left"/>
+        <w:rPr/>
+      </w:pPr>
+      <w:r>
+        <w:rPr/>
+      </w:r>
+    </w:p>
+    <w:tbl>
+      <w:tblPr>
+        <w:tblW w:w="9972" w:type="dxa"/>
+        <w:jc w:val="left"/>
+        <w:tblInd w:w="0" w:type="dxa"/>
+        <w:tblLayout w:type="fixed"/>
+        <w:tblCellMar>
+          <w:top w:w="0" w:type="dxa"/>
+          <w:left w:w="108" w:type="dxa"/>
+          <w:bottom w:w="0" w:type="dxa"/>
+          <w:right w:w="108" w:type="dxa"/>
+        </w:tblCellMar>
+      </w:tblPr>
+      <w:tblGrid>
+        <w:gridCol w:w="4385"/>
+        <w:gridCol w:w="5587"/>
+      </w:tblGrid>
+      <w:tr>
+        <w:trPr/>
+        <w:tc>
+          <w:tcPr>
+            <w:tcW w:w="4385" w:type="dxa"/>
+            <w:tcBorders/>
+          </w:tcPr>
+          <w:p>
+            <w:pPr>
+              <w:pStyle w:val="Header"/>
+              <w:widowControl/>
+              <w:suppressAutoHyphens w:val="true"/>
+              <w:bidi w:val="0"/>
+              <w:spacing w:before="0" w:after="0"/>
+              <w:jc w:val="left"/>
+              <w:textAlignment w:val="baseline"/>
+              <w:rPr>
+                <w:rFonts w:ascii="Liberation Serif" w:hAnsi="Liberation Serif" w:eastAsia="Noto Serif CJK SC"/>
+                <w:kern w:val="2"/>
+                <w:sz w:val="24"/>
+                <w:lang w:val="en-US" w:eastAsia="zh-CN" w:bidi="hi-IN"/>
+              </w:rPr>
+            </w:pPr>
+            <w:r>
+              <w:rPr>
+                <w:rFonts w:eastAsia="Noto Serif CJK SC"/>
+                <w:kern w:val="2"/>
+                <w:sz w:val="24"/>
+                <w:lang w:val="en-US" w:eastAsia="zh-CN" w:bidi="hi-IN"/>
+              </w:rPr>
+              <w:drawing>
+                <wp:inline distT="0" distB="0" distL="0" distR="0">
+                  <wp:extent cx="2646045" cy="597535"/>
+                  <wp:effectExtent l="0" t="0" r="0" b="0"/>
+                  <wp:docPr id="16" name="Image14" descr=""/>
+                  <wp:cNvGraphicFramePr>
+                    <a:graphicFrameLocks xmlns:a="http://schemas.openxmlformats.org/drawingml/2006/main" noChangeAspect="1"/>
+                  </wp:cNvGraphicFramePr>
+                  <a:graphic xmlns:a="http://schemas.openxmlformats.org/drawingml/2006/main">
+                    <a:graphicData uri="http://schemas.openxmlformats.org/drawingml/2006/picture">
+                      <pic:pic xmlns:pic="http://schemas.openxmlformats.org/drawingml/2006/picture">
+                        <pic:nvPicPr>
+                          <pic:cNvPr id="16" name="Image14" descr=""/>
+                          <pic:cNvPicPr>
+                            <a:picLocks noChangeAspect="1" noChangeArrowheads="1"/>
+                          </pic:cNvPicPr>
+                        </pic:nvPicPr>
+                        <pic:blipFill>
+                          <a:blip r:embed="rId19"/>
+                          <a:stretch>
+                            <a:fillRect/>
+                          </a:stretch>
+                        </pic:blipFill>
+                        <pic:spPr bwMode="auto">
+                          <a:xfrm>
+                            <a:off x="0" y="0"/>
+                            <a:ext cx="2646045" cy="597535"/>
+                          </a:xfrm>
+                          <a:prstGeom prst="rect">
+                            <a:avLst/>
+                          </a:prstGeom>
+                        </pic:spPr>
+                      </pic:pic>
+                    </a:graphicData>
+                  </a:graphic>
+                </wp:inline>
+              </w:drawing>
+            </w:r>
+          </w:p>
+        </w:tc>
+        <w:tc>
+          <w:tcPr>
+            <w:tcW w:w="5587" w:type="dxa"/>
+            <w:tcBorders/>
+          </w:tcPr>
+          <w:p>
+            <w:pPr>
+              <w:pStyle w:val="Header"/>
+              <w:widowControl/>
+              <w:pBdr>
+                <w:bottom w:val="single" w:sz="4" w:space="1" w:color="000000"/>
+              </w:pBdr>
+              <w:suppressAutoHyphens w:val="true"/>
+              <w:bidi w:val="0"/>
+              <w:spacing w:before="0" w:after="0"/>
+              <w:jc w:val="center"/>
+              <w:textAlignment w:val="baseline"/>
+              <w:rPr>
+                <w:rFonts w:ascii="Arial Nova" w:hAnsi="Arial Nova" w:eastAsia="Noto Serif CJK SC"/>
+                <w:i/>
+                <w:i/>
+                <w:iCs/>
+                <w:kern w:val="2"/>
+                <w:sz w:val="20"/>
+                <w:szCs w:val="20"/>
+                <w:lang w:val="en-US" w:eastAsia="zh-CN" w:bidi="hi-IN"/>
+              </w:rPr>
+            </w:pPr>
+            <w:r>
+              <w:rPr>
+                <w:rFonts w:eastAsia="Noto Serif CJK SC" w:ascii="Arial Nova" w:hAnsi="Arial Nova"/>
+                <w:i/>
+                <w:iCs/>
+                <w:kern w:val="2"/>
+                <w:sz w:val="20"/>
+                <w:szCs w:val="20"/>
+                <w:lang w:val="en-US" w:eastAsia="zh-CN" w:bidi="hi-IN"/>
+              </w:rPr>
+              <w:t>Internet of Things Lab for Air quality Monitoring (IoT4AQ)</w:t>
+            </w:r>
+          </w:p>
+          <w:p>
+            <w:pPr>
+              <w:pStyle w:val="Header"/>
+              <w:widowControl/>
+              <w:pBdr>
+                <w:bottom w:val="single" w:sz="4" w:space="1" w:color="000000"/>
+              </w:pBdr>
+              <w:suppressAutoHyphens w:val="true"/>
+              <w:bidi w:val="0"/>
+              <w:spacing w:before="0" w:after="0"/>
+              <w:jc w:val="center"/>
+              <w:textAlignment w:val="baseline"/>
+              <w:rPr>
+                <w:rFonts w:ascii="Arial Nova" w:hAnsi="Arial Nova" w:eastAsia="Noto Serif CJK SC"/>
+                <w:i/>
+                <w:i/>
+                <w:iCs/>
+                <w:kern w:val="2"/>
+                <w:sz w:val="20"/>
+                <w:szCs w:val="20"/>
+                <w:lang w:val="en-US" w:eastAsia="zh-CN" w:bidi="hi-IN"/>
+              </w:rPr>
+            </w:pPr>
+            <w:r>
+              <w:rPr>
+                <w:rFonts w:eastAsia="Noto Serif CJK SC" w:ascii="Arial Nova" w:hAnsi="Arial Nova"/>
+                <w:i/>
+                <w:iCs/>
+                <w:kern w:val="2"/>
+                <w:sz w:val="20"/>
+                <w:szCs w:val="20"/>
+                <w:lang w:val="en-US" w:eastAsia="zh-CN" w:bidi="hi-IN"/>
+              </w:rPr>
+              <w:t xml:space="preserve">International Workshop – Air Quality &amp; IoT-based Air Sensors </w:t>
+            </w:r>
+          </w:p>
+          <w:p>
+            <w:pPr>
+              <w:pStyle w:val="Header"/>
+              <w:widowControl/>
+              <w:suppressAutoHyphens w:val="true"/>
+              <w:bidi w:val="0"/>
+              <w:spacing w:before="0" w:after="0"/>
+              <w:jc w:val="center"/>
+              <w:textAlignment w:val="baseline"/>
+              <w:rPr>
+                <w:rFonts w:ascii="Arial Nova" w:hAnsi="Arial Nova" w:eastAsia="Noto Serif CJK SC"/>
+                <w:i/>
+                <w:i/>
+                <w:iCs/>
+                <w:color w:val="0070C0"/>
+                <w:kern w:val="2"/>
+                <w:sz w:val="20"/>
+                <w:szCs w:val="20"/>
+                <w:lang w:val="en-US" w:eastAsia="zh-CN" w:bidi="hi-IN"/>
+              </w:rPr>
+            </w:pPr>
+            <w:r>
+              <w:rPr>
+                <w:rFonts w:eastAsia="Noto Serif CJK SC" w:ascii="Arial Nova" w:hAnsi="Arial Nova"/>
+                <w:i/>
+                <w:iCs/>
+                <w:color w:val="0070C0"/>
+                <w:kern w:val="2"/>
+                <w:sz w:val="20"/>
+                <w:szCs w:val="20"/>
+                <w:lang w:val="en-US" w:eastAsia="zh-CN" w:bidi="hi-IN"/>
+              </w:rPr>
+              <w:t>14-15 March 2024, Alioune Diop University, Senegal</w:t>
+            </w:r>
+          </w:p>
+        </w:tc>
+      </w:tr>
+    </w:tbl>
+    <w:p>
+      <w:pPr>
         <w:pStyle w:val="TextBody"/>
         <w:bidi w:val="0"/>
         <w:jc w:val="left"/>
@@ -2917,7 +3339,7 @@
             <wp:extent cx="5875020" cy="2618105"/>
             <wp:effectExtent l="0" t="0" r="0" b="0"/>
             <wp:wrapTopAndBottom/>
-            <wp:docPr id="15" name="Image15" descr=""/>
+            <wp:docPr id="17" name="Image15" descr=""/>
             <wp:cNvGraphicFramePr>
               <a:graphicFrameLocks xmlns:a="http://schemas.openxmlformats.org/drawingml/2006/main" noChangeAspect="1"/>
             </wp:cNvGraphicFramePr>
@@ -2925,13 +3347,13 @@
               <a:graphicData uri="http://schemas.openxmlformats.org/drawingml/2006/picture">
                 <pic:pic xmlns:pic="http://schemas.openxmlformats.org/drawingml/2006/picture">
                   <pic:nvPicPr>
-                    <pic:cNvPr id="15" name="Image15" descr=""/>
+                    <pic:cNvPr id="17" name="Image15" descr=""/>
                     <pic:cNvPicPr>
                       <a:picLocks noChangeAspect="1" noChangeArrowheads="1"/>
                     </pic:cNvPicPr>
                   </pic:nvPicPr>
                   <pic:blipFill>
-                    <a:blip r:embed="rId18"/>
+                    <a:blip r:embed="rId20"/>
                     <a:stretch>
                       <a:fillRect/>
                     </a:stretch>
@@ -3102,7 +3524,7 @@
                 <wp:inline distT="0" distB="0" distL="0" distR="0">
                   <wp:extent cx="2646045" cy="597535"/>
                   <wp:effectExtent l="0" t="0" r="0" b="0"/>
-                  <wp:docPr id="16" name="Image29" descr=""/>
+                  <wp:docPr id="18" name="Image29" descr=""/>
                   <wp:cNvGraphicFramePr>
                     <a:graphicFrameLocks xmlns:a="http://schemas.openxmlformats.org/drawingml/2006/main" noChangeAspect="1"/>
                   </wp:cNvGraphicFramePr>
@@ -3110,13 +3532,13 @@
                     <a:graphicData uri="http://schemas.openxmlformats.org/drawingml/2006/picture">
                       <pic:pic xmlns:pic="http://schemas.openxmlformats.org/drawingml/2006/picture">
                         <pic:nvPicPr>
-                          <pic:cNvPr id="16" name="Image29" descr=""/>
+                          <pic:cNvPr id="18" name="Image29" descr=""/>
                           <pic:cNvPicPr>
                             <a:picLocks noChangeAspect="1" noChangeArrowheads="1"/>
                           </pic:cNvPicPr>
                         </pic:nvPicPr>
                         <pic:blipFill>
-                          <a:blip r:embed="rId19"/>
+                          <a:blip r:embed="rId21"/>
                           <a:stretch>
                             <a:fillRect/>
                           </a:stretch>
@@ -3849,7 +4271,11 @@
       </w:pPr>
       <w:r>
         <w:rPr/>
-        <w:t>Install the ESP32:PMS5003 library into your Arduino SDK</w:t>
+        <w:t xml:space="preserve">Install the ESP32:PMS5003 library into your Arduino SDK </w:t>
+      </w:r>
+      <w:r>
+        <w:rPr/>
+        <w:t>(should be already done)</w:t>
       </w:r>
     </w:p>
     <w:p>
@@ -3978,7 +4404,7 @@
                 <wp:inline distT="0" distB="0" distL="0" distR="0">
                   <wp:extent cx="2646045" cy="597535"/>
                   <wp:effectExtent l="0" t="0" r="0" b="0"/>
-                  <wp:docPr id="17" name="Image16" descr=""/>
+                  <wp:docPr id="19" name="Image16" descr=""/>
                   <wp:cNvGraphicFramePr>
                     <a:graphicFrameLocks xmlns:a="http://schemas.openxmlformats.org/drawingml/2006/main" noChangeAspect="1"/>
                   </wp:cNvGraphicFramePr>
@@ -3986,13 +4412,13 @@
                     <a:graphicData uri="http://schemas.openxmlformats.org/drawingml/2006/picture">
                       <pic:pic xmlns:pic="http://schemas.openxmlformats.org/drawingml/2006/picture">
                         <pic:nvPicPr>
-                          <pic:cNvPr id="17" name="Image16" descr=""/>
+                          <pic:cNvPr id="19" name="Image16" descr=""/>
                           <pic:cNvPicPr>
                             <a:picLocks noChangeAspect="1" noChangeArrowheads="1"/>
                           </pic:cNvPicPr>
                         </pic:nvPicPr>
                         <pic:blipFill>
-                          <a:blip r:embed="rId20"/>
+                          <a:blip r:embed="rId22"/>
                           <a:stretch>
                             <a:fillRect/>
                           </a:stretch>
@@ -4161,6 +4587,25 @@
         <w:pStyle w:val="TextBody"/>
         <w:bidi w:val="0"/>
         <w:jc w:val="left"/>
+        <w:rPr/>
+      </w:pPr>
+      <w:r>
+        <w:rPr>
+          <w:b/>
+          <w:bCs/>
+        </w:rPr>
+        <w:t xml:space="preserve">Connections: </w:t>
+      </w:r>
+      <w:r>
+        <w:rPr/>
+        <w:t>3.3V, GND and SCL: GPIO 22, SDA: GPIO21, see below</w:t>
+      </w:r>
+    </w:p>
+    <w:p>
+      <w:pPr>
+        <w:pStyle w:val="TextBody"/>
+        <w:bidi w:val="0"/>
+        <w:jc w:val="left"/>
         <w:rPr>
           <w:b/>
           <w:b/>
@@ -4208,7 +4653,7 @@
             <wp:extent cx="4286250" cy="2800350"/>
             <wp:effectExtent l="0" t="0" r="0" b="0"/>
             <wp:wrapTopAndBottom/>
-            <wp:docPr id="18" name="Image18" descr=""/>
+            <wp:docPr id="20" name="Image18" descr=""/>
             <wp:cNvGraphicFramePr>
               <a:graphicFrameLocks xmlns:a="http://schemas.openxmlformats.org/drawingml/2006/main" noChangeAspect="1"/>
             </wp:cNvGraphicFramePr>
@@ -4216,13 +4661,13 @@
               <a:graphicData uri="http://schemas.openxmlformats.org/drawingml/2006/picture">
                 <pic:pic xmlns:pic="http://schemas.openxmlformats.org/drawingml/2006/picture">
                   <pic:nvPicPr>
-                    <pic:cNvPr id="18" name="Image18" descr=""/>
+                    <pic:cNvPr id="20" name="Image18" descr=""/>
                     <pic:cNvPicPr>
                       <a:picLocks noChangeAspect="1" noChangeArrowheads="1"/>
                     </pic:cNvPicPr>
                   </pic:nvPicPr>
                   <pic:blipFill>
-                    <a:blip r:embed="rId21"/>
+                    <a:blip r:embed="rId23"/>
                     <a:stretch>
                       <a:fillRect/>
                     </a:stretch>
@@ -4262,44 +4707,17 @@
     <w:p>
       <w:pPr>
         <w:pStyle w:val="Heading2"/>
-        <w:bidi w:val="0"/>
-        <w:jc w:val="left"/>
-        <w:rPr/>
-      </w:pPr>
-      <w:r>
-        <w:rPr/>
-        <w:t>Too easy?</w:t>
-      </w:r>
-    </w:p>
-    <w:p>
-      <w:pPr>
-        <w:pStyle w:val="TextBody"/>
-        <w:bidi w:val="0"/>
-        <w:jc w:val="left"/>
-        <w:rPr>
-          <w:b/>
-          <w:b/>
-          <w:bCs/>
-        </w:rPr>
-      </w:pPr>
-      <w:r>
-        <w:rPr>
-          <w:b/>
-          <w:bCs/>
-        </w:rPr>
-        <w:t>Exercise 2:</w:t>
-      </w:r>
-    </w:p>
-    <w:p>
-      <w:pPr>
-        <w:pStyle w:val="TextBody"/>
-        <w:bidi w:val="0"/>
-        <w:jc w:val="left"/>
-        <w:rPr/>
-      </w:pPr>
-      <w:r>
-        <w:rPr/>
-        <w:t>Try reading and writing registers of the DS3231. You may try to set the time manually and then read it back to check that everything has worked as expected.</w:t>
+        <w:numPr>
+          <w:ilvl w:val="0"/>
+          <w:numId w:val="0"/>
+        </w:numPr>
+        <w:bidi w:val="0"/>
+        <w:ind w:left="0" w:hanging="0"/>
+        <w:jc w:val="left"/>
+        <w:rPr/>
+      </w:pPr>
+      <w:r>
+        <w:rPr/>
       </w:r>
     </w:p>
     <w:p>
@@ -4379,7 +4797,7 @@
                 <wp:inline distT="0" distB="0" distL="0" distR="0">
                   <wp:extent cx="2646045" cy="597535"/>
                   <wp:effectExtent l="0" t="0" r="0" b="0"/>
-                  <wp:docPr id="19" name="Image17" descr=""/>
+                  <wp:docPr id="21" name="Image17" descr=""/>
                   <wp:cNvGraphicFramePr>
                     <a:graphicFrameLocks xmlns:a="http://schemas.openxmlformats.org/drawingml/2006/main" noChangeAspect="1"/>
                   </wp:cNvGraphicFramePr>
@@ -4387,13 +4805,13 @@
                     <a:graphicData uri="http://schemas.openxmlformats.org/drawingml/2006/picture">
                       <pic:pic xmlns:pic="http://schemas.openxmlformats.org/drawingml/2006/picture">
                         <pic:nvPicPr>
-                          <pic:cNvPr id="19" name="Image17" descr=""/>
+                          <pic:cNvPr id="21" name="Image17" descr=""/>
                           <pic:cNvPicPr>
                             <a:picLocks noChangeAspect="1" noChangeArrowheads="1"/>
                           </pic:cNvPicPr>
                         </pic:nvPicPr>
                         <pic:blipFill>
-                          <a:blip r:embed="rId22"/>
+                          <a:blip r:embed="rId24"/>
                           <a:stretch>
                             <a:fillRect/>
                           </a:stretch>
@@ -4648,7 +5066,7 @@
             <wp:extent cx="5328920" cy="3554095"/>
             <wp:effectExtent l="0" t="0" r="0" b="0"/>
             <wp:wrapTopAndBottom/>
-            <wp:docPr id="20" name="Image20" descr=""/>
+            <wp:docPr id="22" name="Image20" descr=""/>
             <wp:cNvGraphicFramePr>
               <a:graphicFrameLocks xmlns:a="http://schemas.openxmlformats.org/drawingml/2006/main" noChangeAspect="1"/>
             </wp:cNvGraphicFramePr>
@@ -4656,13 +5074,13 @@
               <a:graphicData uri="http://schemas.openxmlformats.org/drawingml/2006/picture">
                 <pic:pic xmlns:pic="http://schemas.openxmlformats.org/drawingml/2006/picture">
                   <pic:nvPicPr>
-                    <pic:cNvPr id="20" name="Image20" descr=""/>
+                    <pic:cNvPr id="22" name="Image20" descr=""/>
                     <pic:cNvPicPr>
                       <a:picLocks noChangeAspect="1" noChangeArrowheads="1"/>
                     </pic:cNvPicPr>
                   </pic:nvPicPr>
                   <pic:blipFill>
-                    <a:blip r:embed="rId23"/>
+                    <a:blip r:embed="rId25"/>
                     <a:stretch>
                       <a:fillRect/>
                     </a:stretch>
@@ -4824,7 +5242,7 @@
                 <wp:inline distT="0" distB="0" distL="0" distR="0">
                   <wp:extent cx="2646045" cy="597535"/>
                   <wp:effectExtent l="0" t="0" r="0" b="0"/>
-                  <wp:docPr id="21" name="Image19" descr=""/>
+                  <wp:docPr id="23" name="Image19" descr=""/>
                   <wp:cNvGraphicFramePr>
                     <a:graphicFrameLocks xmlns:a="http://schemas.openxmlformats.org/drawingml/2006/main" noChangeAspect="1"/>
                   </wp:cNvGraphicFramePr>
@@ -4832,13 +5250,13 @@
                     <a:graphicData uri="http://schemas.openxmlformats.org/drawingml/2006/picture">
                       <pic:pic xmlns:pic="http://schemas.openxmlformats.org/drawingml/2006/picture">
                         <pic:nvPicPr>
-                          <pic:cNvPr id="21" name="Image19" descr=""/>
+                          <pic:cNvPr id="23" name="Image19" descr=""/>
                           <pic:cNvPicPr>
                             <a:picLocks noChangeAspect="1" noChangeArrowheads="1"/>
                           </pic:cNvPicPr>
                         </pic:nvPicPr>
                         <pic:blipFill>
-                          <a:blip r:embed="rId24"/>
+                          <a:blip r:embed="rId26"/>
                           <a:stretch>
                             <a:fillRect/>
                           </a:stretch>
@@ -5068,7 +5486,7 @@
             <wp:extent cx="5593080" cy="3730625"/>
             <wp:effectExtent l="0" t="0" r="0" b="0"/>
             <wp:wrapTopAndBottom/>
-            <wp:docPr id="22" name="Image22" descr=""/>
+            <wp:docPr id="24" name="Image22" descr=""/>
             <wp:cNvGraphicFramePr>
               <a:graphicFrameLocks xmlns:a="http://schemas.openxmlformats.org/drawingml/2006/main" noChangeAspect="1"/>
             </wp:cNvGraphicFramePr>
@@ -5076,13 +5494,13 @@
               <a:graphicData uri="http://schemas.openxmlformats.org/drawingml/2006/picture">
                 <pic:pic xmlns:pic="http://schemas.openxmlformats.org/drawingml/2006/picture">
                   <pic:nvPicPr>
-                    <pic:cNvPr id="22" name="Image22" descr=""/>
+                    <pic:cNvPr id="24" name="Image22" descr=""/>
                     <pic:cNvPicPr>
                       <a:picLocks noChangeAspect="1" noChangeArrowheads="1"/>
                     </pic:cNvPicPr>
                   </pic:nvPicPr>
                   <pic:blipFill>
-                    <a:blip r:embed="rId25"/>
+                    <a:blip r:embed="rId27"/>
                     <a:stretch>
                       <a:fillRect/>
                     </a:stretch>
@@ -5244,7 +5662,7 @@
                 <wp:inline distT="0" distB="0" distL="0" distR="0">
                   <wp:extent cx="2646045" cy="597535"/>
                   <wp:effectExtent l="0" t="0" r="0" b="0"/>
-                  <wp:docPr id="23" name="Image21" descr=""/>
+                  <wp:docPr id="25" name="Image21" descr=""/>
                   <wp:cNvGraphicFramePr>
                     <a:graphicFrameLocks xmlns:a="http://schemas.openxmlformats.org/drawingml/2006/main" noChangeAspect="1"/>
                   </wp:cNvGraphicFramePr>
@@ -5252,13 +5670,13 @@
                     <a:graphicData uri="http://schemas.openxmlformats.org/drawingml/2006/picture">
                       <pic:pic xmlns:pic="http://schemas.openxmlformats.org/drawingml/2006/picture">
                         <pic:nvPicPr>
-                          <pic:cNvPr id="23" name="Image21" descr=""/>
+                          <pic:cNvPr id="25" name="Image21" descr=""/>
                           <pic:cNvPicPr>
                             <a:picLocks noChangeAspect="1" noChangeArrowheads="1"/>
                           </pic:cNvPicPr>
                         </pic:nvPicPr>
                         <pic:blipFill>
-                          <a:blip r:embed="rId26"/>
+                          <a:blip r:embed="rId28"/>
                           <a:stretch>
                             <a:fillRect/>
                           </a:stretch>
@@ -5416,7 +5834,7 @@
             <wp:extent cx="5535295" cy="3691890"/>
             <wp:effectExtent l="0" t="0" r="0" b="0"/>
             <wp:wrapTopAndBottom/>
-            <wp:docPr id="24" name="Image23" descr=""/>
+            <wp:docPr id="26" name="Image23" descr=""/>
             <wp:cNvGraphicFramePr>
               <a:graphicFrameLocks xmlns:a="http://schemas.openxmlformats.org/drawingml/2006/main" noChangeAspect="1"/>
             </wp:cNvGraphicFramePr>
@@ -5424,13 +5842,13 @@
               <a:graphicData uri="http://schemas.openxmlformats.org/drawingml/2006/picture">
                 <pic:pic xmlns:pic="http://schemas.openxmlformats.org/drawingml/2006/picture">
                   <pic:nvPicPr>
-                    <pic:cNvPr id="24" name="Image23" descr=""/>
+                    <pic:cNvPr id="26" name="Image23" descr=""/>
                     <pic:cNvPicPr>
                       <a:picLocks noChangeAspect="1" noChangeArrowheads="1"/>
                     </pic:cNvPicPr>
                   </pic:nvPicPr>
                   <pic:blipFill>
-                    <a:blip r:embed="rId27"/>
+                    <a:blip r:embed="rId29"/>
                     <a:stretch>
                       <a:fillRect/>
                     </a:stretch>
@@ -5527,7 +5945,7 @@
                 <wp:inline distT="0" distB="0" distL="0" distR="0">
                   <wp:extent cx="2646045" cy="597535"/>
                   <wp:effectExtent l="0" t="0" r="0" b="0"/>
-                  <wp:docPr id="25" name="Image24" descr=""/>
+                  <wp:docPr id="27" name="Image24" descr=""/>
                   <wp:cNvGraphicFramePr>
                     <a:graphicFrameLocks xmlns:a="http://schemas.openxmlformats.org/drawingml/2006/main" noChangeAspect="1"/>
                   </wp:cNvGraphicFramePr>
@@ -5535,13 +5953,13 @@
                     <a:graphicData uri="http://schemas.openxmlformats.org/drawingml/2006/picture">
                       <pic:pic xmlns:pic="http://schemas.openxmlformats.org/drawingml/2006/picture">
                         <pic:nvPicPr>
-                          <pic:cNvPr id="25" name="Image24" descr=""/>
+                          <pic:cNvPr id="27" name="Image24" descr=""/>
                           <pic:cNvPicPr>
                             <a:picLocks noChangeAspect="1" noChangeArrowheads="1"/>
                           </pic:cNvPicPr>
                         </pic:nvPicPr>
                         <pic:blipFill>
-                          <a:blip r:embed="rId28"/>
+                          <a:blip r:embed="rId30"/>
                           <a:stretch>
                             <a:fillRect/>
                           </a:stretch>
@@ -6013,7 +6431,7 @@
             <wp:extent cx="6332220" cy="1547495"/>
             <wp:effectExtent l="0" t="0" r="0" b="0"/>
             <wp:wrapSquare wrapText="largest"/>
-            <wp:docPr id="26" name="Image25" descr=""/>
+            <wp:docPr id="28" name="Image25" descr=""/>
             <wp:cNvGraphicFramePr>
               <a:graphicFrameLocks xmlns:a="http://schemas.openxmlformats.org/drawingml/2006/main" noChangeAspect="1"/>
             </wp:cNvGraphicFramePr>
@@ -6021,13 +6439,13 @@
               <a:graphicData uri="http://schemas.openxmlformats.org/drawingml/2006/picture">
                 <pic:pic xmlns:pic="http://schemas.openxmlformats.org/drawingml/2006/picture">
                   <pic:nvPicPr>
-                    <pic:cNvPr id="26" name="Image25" descr=""/>
+                    <pic:cNvPr id="28" name="Image25" descr=""/>
                     <pic:cNvPicPr>
                       <a:picLocks noChangeAspect="1" noChangeArrowheads="1"/>
                     </pic:cNvPicPr>
                   </pic:nvPicPr>
                   <pic:blipFill>
-                    <a:blip r:embed="rId29"/>
+                    <a:blip r:embed="rId31"/>
                     <a:stretch>
                       <a:fillRect/>
                     </a:stretch>
@@ -6125,7 +6543,7 @@
                 <wp:inline distT="0" distB="0" distL="0" distR="0">
                   <wp:extent cx="2646045" cy="597535"/>
                   <wp:effectExtent l="0" t="0" r="0" b="0"/>
-                  <wp:docPr id="27" name="Image26" descr=""/>
+                  <wp:docPr id="29" name="Image26" descr=""/>
                   <wp:cNvGraphicFramePr>
                     <a:graphicFrameLocks xmlns:a="http://schemas.openxmlformats.org/drawingml/2006/main" noChangeAspect="1"/>
                   </wp:cNvGraphicFramePr>
@@ -6133,13 +6551,13 @@
                     <a:graphicData uri="http://schemas.openxmlformats.org/drawingml/2006/picture">
                       <pic:pic xmlns:pic="http://schemas.openxmlformats.org/drawingml/2006/picture">
                         <pic:nvPicPr>
-                          <pic:cNvPr id="27" name="Image26" descr=""/>
+                          <pic:cNvPr id="29" name="Image26" descr=""/>
                           <pic:cNvPicPr>
                             <a:picLocks noChangeAspect="1" noChangeArrowheads="1"/>
                           </pic:cNvPicPr>
                         </pic:nvPicPr>
                         <pic:blipFill>
-                          <a:blip r:embed="rId30"/>
+                          <a:blip r:embed="rId32"/>
                           <a:stretch>
                             <a:fillRect/>
                           </a:stretch>
@@ -6439,7 +6857,7 @@
             <wp:extent cx="6332220" cy="1143635"/>
             <wp:effectExtent l="0" t="0" r="0" b="0"/>
             <wp:wrapSquare wrapText="largest"/>
-            <wp:docPr id="28" name="Image27" descr=""/>
+            <wp:docPr id="30" name="Image27" descr=""/>
             <wp:cNvGraphicFramePr>
               <a:graphicFrameLocks xmlns:a="http://schemas.openxmlformats.org/drawingml/2006/main" noChangeAspect="1"/>
             </wp:cNvGraphicFramePr>
@@ -6447,13 +6865,13 @@
               <a:graphicData uri="http://schemas.openxmlformats.org/drawingml/2006/picture">
                 <pic:pic xmlns:pic="http://schemas.openxmlformats.org/drawingml/2006/picture">
                   <pic:nvPicPr>
-                    <pic:cNvPr id="28" name="Image27" descr=""/>
+                    <pic:cNvPr id="30" name="Image27" descr=""/>
                     <pic:cNvPicPr>
                       <a:picLocks noChangeAspect="1" noChangeArrowheads="1"/>
                     </pic:cNvPicPr>
                   </pic:nvPicPr>
                   <pic:blipFill>
-                    <a:blip r:embed="rId31"/>
+                    <a:blip r:embed="rId33"/>
                     <a:stretch>
                       <a:fillRect/>
                     </a:stretch>
@@ -6602,7 +7020,7 @@
                 <wp:inline distT="0" distB="0" distL="0" distR="0">
                   <wp:extent cx="2646045" cy="597535"/>
                   <wp:effectExtent l="0" t="0" r="0" b="0"/>
-                  <wp:docPr id="29" name="Image28" descr=""/>
+                  <wp:docPr id="31" name="Image28" descr=""/>
                   <wp:cNvGraphicFramePr>
                     <a:graphicFrameLocks xmlns:a="http://schemas.openxmlformats.org/drawingml/2006/main" noChangeAspect="1"/>
                   </wp:cNvGraphicFramePr>
@@ -6610,13 +7028,13 @@
                     <a:graphicData uri="http://schemas.openxmlformats.org/drawingml/2006/picture">
                       <pic:pic xmlns:pic="http://schemas.openxmlformats.org/drawingml/2006/picture">
                         <pic:nvPicPr>
-                          <pic:cNvPr id="29" name="Image28" descr=""/>
+                          <pic:cNvPr id="31" name="Image28" descr=""/>
                           <pic:cNvPicPr>
                             <a:picLocks noChangeAspect="1" noChangeArrowheads="1"/>
                           </pic:cNvPicPr>
                         </pic:nvPicPr>
                         <pic:blipFill>
-                          <a:blip r:embed="rId32"/>
+                          <a:blip r:embed="rId34"/>
                           <a:stretch>
                             <a:fillRect/>
                           </a:stretch>
@@ -7108,7 +7526,7 @@
                 <wp:inline distT="0" distB="0" distL="0" distR="0">
                   <wp:extent cx="2646045" cy="597535"/>
                   <wp:effectExtent l="0" t="0" r="0" b="0"/>
-                  <wp:docPr id="30" name="Image30" descr=""/>
+                  <wp:docPr id="32" name="Image30" descr=""/>
                   <wp:cNvGraphicFramePr>
                     <a:graphicFrameLocks xmlns:a="http://schemas.openxmlformats.org/drawingml/2006/main" noChangeAspect="1"/>
                   </wp:cNvGraphicFramePr>
@@ -7116,13 +7534,13 @@
                     <a:graphicData uri="http://schemas.openxmlformats.org/drawingml/2006/picture">
                       <pic:pic xmlns:pic="http://schemas.openxmlformats.org/drawingml/2006/picture">
                         <pic:nvPicPr>
-                          <pic:cNvPr id="30" name="Image30" descr=""/>
+                          <pic:cNvPr id="32" name="Image30" descr=""/>
                           <pic:cNvPicPr>
                             <a:picLocks noChangeAspect="1" noChangeArrowheads="1"/>
                           </pic:cNvPicPr>
                         </pic:nvPicPr>
                         <pic:blipFill>
-                          <a:blip r:embed="rId33"/>
+                          <a:blip r:embed="rId35"/>
                           <a:stretch>
                             <a:fillRect/>
                           </a:stretch>
@@ -7320,18 +7738,30 @@
     <w:p>
       <w:pPr>
         <w:pStyle w:val="TextBody"/>
-        <w:bidi w:val="0"/>
-        <w:jc w:val="left"/>
-        <w:rPr/>
-      </w:pPr>
-      <w:r>
-        <w:rPr/>
-        <w:t>Register a user on github</w:t>
-      </w:r>
-    </w:p>
-    <w:p>
-      <w:pPr>
-        <w:pStyle w:val="TextBody"/>
+        <w:numPr>
+          <w:ilvl w:val="0"/>
+          <w:numId w:val="7"/>
+        </w:numPr>
+        <w:bidi w:val="0"/>
+        <w:jc w:val="left"/>
+        <w:rPr/>
+      </w:pPr>
+      <w:r>
+        <w:rPr/>
+        <w:t xml:space="preserve">Register a user on </w:t>
+      </w:r>
+      <w:r>
+        <w:rPr/>
+        <w:t>ThingSpeak</w:t>
+      </w:r>
+    </w:p>
+    <w:p>
+      <w:pPr>
+        <w:pStyle w:val="TextBody"/>
+        <w:numPr>
+          <w:ilvl w:val="0"/>
+          <w:numId w:val="8"/>
+        </w:numPr>
         <w:bidi w:val="0"/>
         <w:jc w:val="left"/>
         <w:rPr/>
@@ -7344,30 +7774,66 @@
     <w:p>
       <w:pPr>
         <w:pStyle w:val="TextBody"/>
-        <w:bidi w:val="0"/>
-        <w:jc w:val="left"/>
-        <w:rPr/>
-      </w:pPr>
-      <w:r>
-        <w:rPr/>
-        <w:t>Write a program that creates a triangular stream of values (20, 21, 22,… 40, 39, 38,...20)</w:t>
-      </w:r>
-    </w:p>
-    <w:p>
-      <w:pPr>
-        <w:pStyle w:val="TextBody"/>
-        <w:bidi w:val="0"/>
-        <w:jc w:val="left"/>
-        <w:rPr/>
-      </w:pPr>
-      <w:r>
-        <w:rPr/>
-        <w:t>Write a program on the Arduino SDK, which sends a new value to the ThingSpeak channel and field every 15s</w:t>
-      </w:r>
-    </w:p>
-    <w:p>
-      <w:pPr>
-        <w:pStyle w:val="TextBody"/>
+        <w:numPr>
+          <w:ilvl w:val="0"/>
+          <w:numId w:val="8"/>
+        </w:numPr>
+        <w:bidi w:val="0"/>
+        <w:jc w:val="left"/>
+        <w:rPr/>
+      </w:pPr>
+      <w:r>
+        <w:rPr/>
+        <w:t>Add a gauge widget to the dashboard</w:t>
+      </w:r>
+    </w:p>
+    <w:p>
+      <w:pPr>
+        <w:pStyle w:val="TextBody"/>
+        <w:bidi w:val="0"/>
+        <w:jc w:val="left"/>
+        <w:rPr/>
+      </w:pPr>
+      <w:r>
+        <w:rPr/>
+        <w:t xml:space="preserve">In the exercise solutions we have a program ThingSpeakBasic.ino that creates </w:t>
+      </w:r>
+      <w:r>
+        <w:rPr/>
+        <w:t xml:space="preserve">a triangular stream of values (20, 21, 22,… 40, 39, 38,...20) </w:t>
+      </w:r>
+      <w:r>
+        <w:rPr/>
+        <w:t xml:space="preserve">and sends them </w:t>
+      </w:r>
+      <w:r>
+        <w:rPr/>
+        <w:t>to the ThingSpeak channel and field every 15s.</w:t>
+      </w:r>
+    </w:p>
+    <w:p>
+      <w:pPr>
+        <w:pStyle w:val="TextBody"/>
+        <w:numPr>
+          <w:ilvl w:val="0"/>
+          <w:numId w:val="9"/>
+        </w:numPr>
+        <w:bidi w:val="0"/>
+        <w:jc w:val="left"/>
+        <w:rPr/>
+      </w:pPr>
+      <w:r>
+        <w:rPr/>
+        <w:t>Study this program and run it to</w:t>
+      </w:r>
+    </w:p>
+    <w:p>
+      <w:pPr>
+        <w:pStyle w:val="TextBody"/>
+        <w:numPr>
+          <w:ilvl w:val="0"/>
+          <w:numId w:val="9"/>
+        </w:numPr>
         <w:bidi w:val="0"/>
         <w:jc w:val="left"/>
         <w:rPr/>
@@ -7386,19 +7852,6 @@
       </w:pPr>
       <w:r>
         <w:rPr/>
-        <w:t>Add a gauge widget to the dashboard</w:t>
-      </w:r>
-    </w:p>
-    <w:p>
-      <w:pPr>
-        <w:pStyle w:val="TextBody"/>
-        <w:bidi w:val="0"/>
-        <w:jc w:val="left"/>
-        <w:rPr/>
-      </w:pPr>
-      <w:r>
-        <w:rPr/>
-        <w:t>Observe the value on the gauge</w:t>
       </w:r>
     </w:p>
     <w:tbl>
@@ -7447,7 +7900,7 @@
                   <wp:extent cx="3166110" cy="2130425"/>
                   <wp:effectExtent l="0" t="0" r="0" b="0"/>
                   <wp:wrapSquare wrapText="largest"/>
-                  <wp:docPr id="31" name="Image31" descr=""/>
+                  <wp:docPr id="33" name="Image31" descr=""/>
                   <wp:cNvGraphicFramePr>
                     <a:graphicFrameLocks xmlns:a="http://schemas.openxmlformats.org/drawingml/2006/main" noChangeAspect="1"/>
                   </wp:cNvGraphicFramePr>
@@ -7455,13 +7908,13 @@
                     <a:graphicData uri="http://schemas.openxmlformats.org/drawingml/2006/picture">
                       <pic:pic xmlns:pic="http://schemas.openxmlformats.org/drawingml/2006/picture">
                         <pic:nvPicPr>
-                          <pic:cNvPr id="31" name="Image31" descr=""/>
+                          <pic:cNvPr id="33" name="Image31" descr=""/>
                           <pic:cNvPicPr>
                             <a:picLocks noChangeAspect="1" noChangeArrowheads="1"/>
                           </pic:cNvPicPr>
                         </pic:nvPicPr>
                         <pic:blipFill>
-                          <a:blip r:embed="rId34"/>
+                          <a:blip r:embed="rId36"/>
                           <a:stretch>
                             <a:fillRect/>
                           </a:stretch>
@@ -7513,7 +7966,7 @@
                   <wp:extent cx="3166110" cy="2130425"/>
                   <wp:effectExtent l="0" t="0" r="0" b="0"/>
                   <wp:wrapSquare wrapText="largest"/>
-                  <wp:docPr id="32" name="Image32" descr=""/>
+                  <wp:docPr id="34" name="Image32" descr=""/>
                   <wp:cNvGraphicFramePr>
                     <a:graphicFrameLocks xmlns:a="http://schemas.openxmlformats.org/drawingml/2006/main" noChangeAspect="1"/>
                   </wp:cNvGraphicFramePr>
@@ -7521,13 +7974,13 @@
                     <a:graphicData uri="http://schemas.openxmlformats.org/drawingml/2006/picture">
                       <pic:pic xmlns:pic="http://schemas.openxmlformats.org/drawingml/2006/picture">
                         <pic:nvPicPr>
-                          <pic:cNvPr id="32" name="Image32" descr=""/>
+                          <pic:cNvPr id="34" name="Image32" descr=""/>
                           <pic:cNvPicPr>
                             <a:picLocks noChangeAspect="1" noChangeArrowheads="1"/>
                           </pic:cNvPicPr>
                         </pic:nvPicPr>
                         <pic:blipFill>
-                          <a:blip r:embed="rId35"/>
+                          <a:blip r:embed="rId37"/>
                           <a:stretch>
                             <a:fillRect/>
                           </a:stretch>
@@ -7651,7 +8104,7 @@
                 <wp:inline distT="0" distB="0" distL="0" distR="0">
                   <wp:extent cx="2646045" cy="597535"/>
                   <wp:effectExtent l="0" t="0" r="0" b="0"/>
-                  <wp:docPr id="33" name="Image34" descr=""/>
+                  <wp:docPr id="35" name="Image34" descr=""/>
                   <wp:cNvGraphicFramePr>
                     <a:graphicFrameLocks xmlns:a="http://schemas.openxmlformats.org/drawingml/2006/main" noChangeAspect="1"/>
                   </wp:cNvGraphicFramePr>
@@ -7659,13 +8112,13 @@
                     <a:graphicData uri="http://schemas.openxmlformats.org/drawingml/2006/picture">
                       <pic:pic xmlns:pic="http://schemas.openxmlformats.org/drawingml/2006/picture">
                         <pic:nvPicPr>
-                          <pic:cNvPr id="33" name="Image34" descr=""/>
+                          <pic:cNvPr id="35" name="Image34" descr=""/>
                           <pic:cNvPicPr>
                             <a:picLocks noChangeAspect="1" noChangeArrowheads="1"/>
                           </pic:cNvPicPr>
                         </pic:nvPicPr>
                         <pic:blipFill>
-                          <a:blip r:embed="rId36"/>
+                          <a:blip r:embed="rId38"/>
                           <a:stretch>
                             <a:fillRect/>
                           </a:stretch>
@@ -7850,7 +8303,7 @@
         <w:pStyle w:val="TextBody"/>
         <w:numPr>
           <w:ilvl w:val="0"/>
-          <w:numId w:val="7"/>
+          <w:numId w:val="10"/>
         </w:numPr>
         <w:bidi w:val="0"/>
         <w:jc w:val="left"/>
@@ -7866,7 +8319,7 @@
         <w:pStyle w:val="TextBody"/>
         <w:numPr>
           <w:ilvl w:val="0"/>
-          <w:numId w:val="7"/>
+          <w:numId w:val="10"/>
         </w:numPr>
         <w:bidi w:val="0"/>
         <w:jc w:val="left"/>
@@ -7882,7 +8335,7 @@
         <w:pStyle w:val="TextBody"/>
         <w:numPr>
           <w:ilvl w:val="0"/>
-          <w:numId w:val="7"/>
+          <w:numId w:val="10"/>
         </w:numPr>
         <w:bidi w:val="0"/>
         <w:jc w:val="left"/>
@@ -8793,6 +9246,417 @@
     </w:lvl>
   </w:abstractNum>
   <w:abstractNum w:abstractNumId="7">
+    <w:lvl w:ilvl="0">
+      <w:start w:val="1"/>
+      <w:numFmt w:val="bullet"/>
+      <w:lvlText w:val=""/>
+      <w:lvlJc w:val="left"/>
+      <w:pPr>
+        <w:tabs>
+          <w:tab w:val="num" w:pos="720"/>
+        </w:tabs>
+        <w:ind w:left="720" w:hanging="360"/>
+      </w:pPr>
+      <w:rPr>
+        <w:rFonts w:ascii="Symbol" w:hAnsi="Symbol" w:cs="Symbol" w:hint="default"/>
+      </w:rPr>
+    </w:lvl>
+    <w:lvl w:ilvl="1">
+      <w:start w:val="1"/>
+      <w:numFmt w:val="bullet"/>
+      <w:lvlText w:val="◦"/>
+      <w:lvlJc w:val="left"/>
+      <w:pPr>
+        <w:tabs>
+          <w:tab w:val="num" w:pos="1080"/>
+        </w:tabs>
+        <w:ind w:left="1080" w:hanging="360"/>
+      </w:pPr>
+      <w:rPr>
+        <w:rFonts w:ascii="OpenSymbol" w:hAnsi="OpenSymbol" w:cs="OpenSymbol" w:hint="default"/>
+      </w:rPr>
+    </w:lvl>
+    <w:lvl w:ilvl="2">
+      <w:start w:val="1"/>
+      <w:numFmt w:val="bullet"/>
+      <w:lvlText w:val="▪"/>
+      <w:lvlJc w:val="left"/>
+      <w:pPr>
+        <w:tabs>
+          <w:tab w:val="num" w:pos="1440"/>
+        </w:tabs>
+        <w:ind w:left="1440" w:hanging="360"/>
+      </w:pPr>
+      <w:rPr>
+        <w:rFonts w:ascii="OpenSymbol" w:hAnsi="OpenSymbol" w:cs="OpenSymbol" w:hint="default"/>
+      </w:rPr>
+    </w:lvl>
+    <w:lvl w:ilvl="3">
+      <w:start w:val="1"/>
+      <w:numFmt w:val="bullet"/>
+      <w:lvlText w:val=""/>
+      <w:lvlJc w:val="left"/>
+      <w:pPr>
+        <w:tabs>
+          <w:tab w:val="num" w:pos="1800"/>
+        </w:tabs>
+        <w:ind w:left="1800" w:hanging="360"/>
+      </w:pPr>
+      <w:rPr>
+        <w:rFonts w:ascii="Symbol" w:hAnsi="Symbol" w:cs="Symbol" w:hint="default"/>
+      </w:rPr>
+    </w:lvl>
+    <w:lvl w:ilvl="4">
+      <w:start w:val="1"/>
+      <w:numFmt w:val="bullet"/>
+      <w:lvlText w:val="◦"/>
+      <w:lvlJc w:val="left"/>
+      <w:pPr>
+        <w:tabs>
+          <w:tab w:val="num" w:pos="2160"/>
+        </w:tabs>
+        <w:ind w:left="2160" w:hanging="360"/>
+      </w:pPr>
+      <w:rPr>
+        <w:rFonts w:ascii="OpenSymbol" w:hAnsi="OpenSymbol" w:cs="OpenSymbol" w:hint="default"/>
+      </w:rPr>
+    </w:lvl>
+    <w:lvl w:ilvl="5">
+      <w:start w:val="1"/>
+      <w:numFmt w:val="bullet"/>
+      <w:lvlText w:val="▪"/>
+      <w:lvlJc w:val="left"/>
+      <w:pPr>
+        <w:tabs>
+          <w:tab w:val="num" w:pos="2520"/>
+        </w:tabs>
+        <w:ind w:left="2520" w:hanging="360"/>
+      </w:pPr>
+      <w:rPr>
+        <w:rFonts w:ascii="OpenSymbol" w:hAnsi="OpenSymbol" w:cs="OpenSymbol" w:hint="default"/>
+      </w:rPr>
+    </w:lvl>
+    <w:lvl w:ilvl="6">
+      <w:start w:val="1"/>
+      <w:numFmt w:val="bullet"/>
+      <w:lvlText w:val=""/>
+      <w:lvlJc w:val="left"/>
+      <w:pPr>
+        <w:tabs>
+          <w:tab w:val="num" w:pos="2880"/>
+        </w:tabs>
+        <w:ind w:left="2880" w:hanging="360"/>
+      </w:pPr>
+      <w:rPr>
+        <w:rFonts w:ascii="Symbol" w:hAnsi="Symbol" w:cs="Symbol" w:hint="default"/>
+      </w:rPr>
+    </w:lvl>
+    <w:lvl w:ilvl="7">
+      <w:start w:val="1"/>
+      <w:numFmt w:val="bullet"/>
+      <w:lvlText w:val="◦"/>
+      <w:lvlJc w:val="left"/>
+      <w:pPr>
+        <w:tabs>
+          <w:tab w:val="num" w:pos="3240"/>
+        </w:tabs>
+        <w:ind w:left="3240" w:hanging="360"/>
+      </w:pPr>
+      <w:rPr>
+        <w:rFonts w:ascii="OpenSymbol" w:hAnsi="OpenSymbol" w:cs="OpenSymbol" w:hint="default"/>
+      </w:rPr>
+    </w:lvl>
+    <w:lvl w:ilvl="8">
+      <w:start w:val="1"/>
+      <w:numFmt w:val="bullet"/>
+      <w:lvlText w:val="▪"/>
+      <w:lvlJc w:val="left"/>
+      <w:pPr>
+        <w:tabs>
+          <w:tab w:val="num" w:pos="3600"/>
+        </w:tabs>
+        <w:ind w:left="3600" w:hanging="360"/>
+      </w:pPr>
+      <w:rPr>
+        <w:rFonts w:ascii="OpenSymbol" w:hAnsi="OpenSymbol" w:cs="OpenSymbol" w:hint="default"/>
+      </w:rPr>
+    </w:lvl>
+  </w:abstractNum>
+  <w:abstractNum w:abstractNumId="8">
+    <w:lvl w:ilvl="0">
+      <w:start w:val="1"/>
+      <w:numFmt w:val="bullet"/>
+      <w:lvlText w:val=""/>
+      <w:lvlJc w:val="left"/>
+      <w:pPr>
+        <w:tabs>
+          <w:tab w:val="num" w:pos="720"/>
+        </w:tabs>
+        <w:ind w:left="720" w:hanging="360"/>
+      </w:pPr>
+      <w:rPr>
+        <w:rFonts w:ascii="Symbol" w:hAnsi="Symbol" w:cs="Symbol" w:hint="default"/>
+      </w:rPr>
+    </w:lvl>
+    <w:lvl w:ilvl="1">
+      <w:start w:val="1"/>
+      <w:numFmt w:val="bullet"/>
+      <w:lvlText w:val="◦"/>
+      <w:lvlJc w:val="left"/>
+      <w:pPr>
+        <w:tabs>
+          <w:tab w:val="num" w:pos="1080"/>
+        </w:tabs>
+        <w:ind w:left="1080" w:hanging="360"/>
+      </w:pPr>
+      <w:rPr>
+        <w:rFonts w:ascii="OpenSymbol" w:hAnsi="OpenSymbol" w:cs="OpenSymbol" w:hint="default"/>
+      </w:rPr>
+    </w:lvl>
+    <w:lvl w:ilvl="2">
+      <w:start w:val="1"/>
+      <w:numFmt w:val="bullet"/>
+      <w:lvlText w:val="▪"/>
+      <w:lvlJc w:val="left"/>
+      <w:pPr>
+        <w:tabs>
+          <w:tab w:val="num" w:pos="1440"/>
+        </w:tabs>
+        <w:ind w:left="1440" w:hanging="360"/>
+      </w:pPr>
+      <w:rPr>
+        <w:rFonts w:ascii="OpenSymbol" w:hAnsi="OpenSymbol" w:cs="OpenSymbol" w:hint="default"/>
+      </w:rPr>
+    </w:lvl>
+    <w:lvl w:ilvl="3">
+      <w:start w:val="1"/>
+      <w:numFmt w:val="bullet"/>
+      <w:lvlText w:val=""/>
+      <w:lvlJc w:val="left"/>
+      <w:pPr>
+        <w:tabs>
+          <w:tab w:val="num" w:pos="1800"/>
+        </w:tabs>
+        <w:ind w:left="1800" w:hanging="360"/>
+      </w:pPr>
+      <w:rPr>
+        <w:rFonts w:ascii="Symbol" w:hAnsi="Symbol" w:cs="Symbol" w:hint="default"/>
+      </w:rPr>
+    </w:lvl>
+    <w:lvl w:ilvl="4">
+      <w:start w:val="1"/>
+      <w:numFmt w:val="bullet"/>
+      <w:lvlText w:val="◦"/>
+      <w:lvlJc w:val="left"/>
+      <w:pPr>
+        <w:tabs>
+          <w:tab w:val="num" w:pos="2160"/>
+        </w:tabs>
+        <w:ind w:left="2160" w:hanging="360"/>
+      </w:pPr>
+      <w:rPr>
+        <w:rFonts w:ascii="OpenSymbol" w:hAnsi="OpenSymbol" w:cs="OpenSymbol" w:hint="default"/>
+      </w:rPr>
+    </w:lvl>
+    <w:lvl w:ilvl="5">
+      <w:start w:val="1"/>
+      <w:numFmt w:val="bullet"/>
+      <w:lvlText w:val="▪"/>
+      <w:lvlJc w:val="left"/>
+      <w:pPr>
+        <w:tabs>
+          <w:tab w:val="num" w:pos="2520"/>
+        </w:tabs>
+        <w:ind w:left="2520" w:hanging="360"/>
+      </w:pPr>
+      <w:rPr>
+        <w:rFonts w:ascii="OpenSymbol" w:hAnsi="OpenSymbol" w:cs="OpenSymbol" w:hint="default"/>
+      </w:rPr>
+    </w:lvl>
+    <w:lvl w:ilvl="6">
+      <w:start w:val="1"/>
+      <w:numFmt w:val="bullet"/>
+      <w:lvlText w:val=""/>
+      <w:lvlJc w:val="left"/>
+      <w:pPr>
+        <w:tabs>
+          <w:tab w:val="num" w:pos="2880"/>
+        </w:tabs>
+        <w:ind w:left="2880" w:hanging="360"/>
+      </w:pPr>
+      <w:rPr>
+        <w:rFonts w:ascii="Symbol" w:hAnsi="Symbol" w:cs="Symbol" w:hint="default"/>
+      </w:rPr>
+    </w:lvl>
+    <w:lvl w:ilvl="7">
+      <w:start w:val="1"/>
+      <w:numFmt w:val="bullet"/>
+      <w:lvlText w:val="◦"/>
+      <w:lvlJc w:val="left"/>
+      <w:pPr>
+        <w:tabs>
+          <w:tab w:val="num" w:pos="3240"/>
+        </w:tabs>
+        <w:ind w:left="3240" w:hanging="360"/>
+      </w:pPr>
+      <w:rPr>
+        <w:rFonts w:ascii="OpenSymbol" w:hAnsi="OpenSymbol" w:cs="OpenSymbol" w:hint="default"/>
+      </w:rPr>
+    </w:lvl>
+    <w:lvl w:ilvl="8">
+      <w:start w:val="1"/>
+      <w:numFmt w:val="bullet"/>
+      <w:lvlText w:val="▪"/>
+      <w:lvlJc w:val="left"/>
+      <w:pPr>
+        <w:tabs>
+          <w:tab w:val="num" w:pos="3600"/>
+        </w:tabs>
+        <w:ind w:left="3600" w:hanging="360"/>
+      </w:pPr>
+      <w:rPr>
+        <w:rFonts w:ascii="OpenSymbol" w:hAnsi="OpenSymbol" w:cs="OpenSymbol" w:hint="default"/>
+      </w:rPr>
+    </w:lvl>
+  </w:abstractNum>
+  <w:abstractNum w:abstractNumId="9">
+    <w:lvl w:ilvl="0">
+      <w:start w:val="1"/>
+      <w:numFmt w:val="bullet"/>
+      <w:lvlText w:val=""/>
+      <w:lvlJc w:val="left"/>
+      <w:pPr>
+        <w:tabs>
+          <w:tab w:val="num" w:pos="720"/>
+        </w:tabs>
+        <w:ind w:left="720" w:hanging="360"/>
+      </w:pPr>
+      <w:rPr>
+        <w:rFonts w:ascii="Symbol" w:hAnsi="Symbol" w:cs="Symbol" w:hint="default"/>
+      </w:rPr>
+    </w:lvl>
+    <w:lvl w:ilvl="1">
+      <w:start w:val="1"/>
+      <w:numFmt w:val="bullet"/>
+      <w:lvlText w:val="◦"/>
+      <w:lvlJc w:val="left"/>
+      <w:pPr>
+        <w:tabs>
+          <w:tab w:val="num" w:pos="1080"/>
+        </w:tabs>
+        <w:ind w:left="1080" w:hanging="360"/>
+      </w:pPr>
+      <w:rPr>
+        <w:rFonts w:ascii="OpenSymbol" w:hAnsi="OpenSymbol" w:cs="OpenSymbol" w:hint="default"/>
+      </w:rPr>
+    </w:lvl>
+    <w:lvl w:ilvl="2">
+      <w:start w:val="1"/>
+      <w:numFmt w:val="bullet"/>
+      <w:lvlText w:val="▪"/>
+      <w:lvlJc w:val="left"/>
+      <w:pPr>
+        <w:tabs>
+          <w:tab w:val="num" w:pos="1440"/>
+        </w:tabs>
+        <w:ind w:left="1440" w:hanging="360"/>
+      </w:pPr>
+      <w:rPr>
+        <w:rFonts w:ascii="OpenSymbol" w:hAnsi="OpenSymbol" w:cs="OpenSymbol" w:hint="default"/>
+      </w:rPr>
+    </w:lvl>
+    <w:lvl w:ilvl="3">
+      <w:start w:val="1"/>
+      <w:numFmt w:val="bullet"/>
+      <w:lvlText w:val=""/>
+      <w:lvlJc w:val="left"/>
+      <w:pPr>
+        <w:tabs>
+          <w:tab w:val="num" w:pos="1800"/>
+        </w:tabs>
+        <w:ind w:left="1800" w:hanging="360"/>
+      </w:pPr>
+      <w:rPr>
+        <w:rFonts w:ascii="Symbol" w:hAnsi="Symbol" w:cs="Symbol" w:hint="default"/>
+      </w:rPr>
+    </w:lvl>
+    <w:lvl w:ilvl="4">
+      <w:start w:val="1"/>
+      <w:numFmt w:val="bullet"/>
+      <w:lvlText w:val="◦"/>
+      <w:lvlJc w:val="left"/>
+      <w:pPr>
+        <w:tabs>
+          <w:tab w:val="num" w:pos="2160"/>
+        </w:tabs>
+        <w:ind w:left="2160" w:hanging="360"/>
+      </w:pPr>
+      <w:rPr>
+        <w:rFonts w:ascii="OpenSymbol" w:hAnsi="OpenSymbol" w:cs="OpenSymbol" w:hint="default"/>
+      </w:rPr>
+    </w:lvl>
+    <w:lvl w:ilvl="5">
+      <w:start w:val="1"/>
+      <w:numFmt w:val="bullet"/>
+      <w:lvlText w:val="▪"/>
+      <w:lvlJc w:val="left"/>
+      <w:pPr>
+        <w:tabs>
+          <w:tab w:val="num" w:pos="2520"/>
+        </w:tabs>
+        <w:ind w:left="2520" w:hanging="360"/>
+      </w:pPr>
+      <w:rPr>
+        <w:rFonts w:ascii="OpenSymbol" w:hAnsi="OpenSymbol" w:cs="OpenSymbol" w:hint="default"/>
+      </w:rPr>
+    </w:lvl>
+    <w:lvl w:ilvl="6">
+      <w:start w:val="1"/>
+      <w:numFmt w:val="bullet"/>
+      <w:lvlText w:val=""/>
+      <w:lvlJc w:val="left"/>
+      <w:pPr>
+        <w:tabs>
+          <w:tab w:val="num" w:pos="2880"/>
+        </w:tabs>
+        <w:ind w:left="2880" w:hanging="360"/>
+      </w:pPr>
+      <w:rPr>
+        <w:rFonts w:ascii="Symbol" w:hAnsi="Symbol" w:cs="Symbol" w:hint="default"/>
+      </w:rPr>
+    </w:lvl>
+    <w:lvl w:ilvl="7">
+      <w:start w:val="1"/>
+      <w:numFmt w:val="bullet"/>
+      <w:lvlText w:val="◦"/>
+      <w:lvlJc w:val="left"/>
+      <w:pPr>
+        <w:tabs>
+          <w:tab w:val="num" w:pos="3240"/>
+        </w:tabs>
+        <w:ind w:left="3240" w:hanging="360"/>
+      </w:pPr>
+      <w:rPr>
+        <w:rFonts w:ascii="OpenSymbol" w:hAnsi="OpenSymbol" w:cs="OpenSymbol" w:hint="default"/>
+      </w:rPr>
+    </w:lvl>
+    <w:lvl w:ilvl="8">
+      <w:start w:val="1"/>
+      <w:numFmt w:val="bullet"/>
+      <w:lvlText w:val="▪"/>
+      <w:lvlJc w:val="left"/>
+      <w:pPr>
+        <w:tabs>
+          <w:tab w:val="num" w:pos="3600"/>
+        </w:tabs>
+        <w:ind w:left="3600" w:hanging="360"/>
+      </w:pPr>
+      <w:rPr>
+        <w:rFonts w:ascii="OpenSymbol" w:hAnsi="OpenSymbol" w:cs="OpenSymbol" w:hint="default"/>
+      </w:rPr>
+    </w:lvl>
+  </w:abstractNum>
+  <w:abstractNum w:abstractNumId="10">
     <w:lvl w:ilvl="0">
       <w:start w:val="1"/>
       <w:numFmt w:val="bullet"/>
@@ -8949,6 +9813,15 @@
   </w:num>
   <w:num w:numId="7">
     <w:abstractNumId w:val="7"/>
+  </w:num>
+  <w:num w:numId="8">
+    <w:abstractNumId w:val="8"/>
+  </w:num>
+  <w:num w:numId="9">
+    <w:abstractNumId w:val="9"/>
+  </w:num>
+  <w:num w:numId="10">
+    <w:abstractNumId w:val="10"/>
   </w:num>
 </w:numbering>
 </file>

</xml_diff>